<commit_message>
refactor(contractors): reorganize contractor management components and add stats dashboard
- Replaced NavLinks with ContractNav and ContractorNav for better navigation
- Added a comprehensive stats dashboard for contractor management
- Implemented debounced search in contractor search functionality
- Updated toast notifications and UI improvements across contractor pages
</commit_message>
<xml_diff>
--- a/public/pioCertTemplate.docx
+++ b/public/pioCertTemplate.docx
@@ -357,23 +357,22 @@
           <w:sz w:val="22"/>
           <w:szCs w:val="22"/>
         </w:rPr>
-        <w:t xml:space="preserve">that the DPWH - Mindoro Occidental District Engineering Office, </w:t>
-      </w:r>
-      <w:proofErr w:type="spellStart"/>
-      <w:r>
-        <w:rPr>
+        <w:t>that the DPWH - Mindoro Occidental District Engineering Office, Mamburao, Occidental</w:t>
+      </w:r>
+      <w:r>
+        <w:rPr>
+          <w:spacing w:val="40"/>
           <w:sz w:val="22"/>
           <w:szCs w:val="22"/>
         </w:rPr>
-        <w:t>Mamburao</w:t>
-      </w:r>
-      <w:proofErr w:type="spellEnd"/>
+        <w:t xml:space="preserve"> </w:t>
+      </w:r>
       <w:r>
         <w:rPr>
           <w:sz w:val="22"/>
           <w:szCs w:val="22"/>
         </w:rPr>
-        <w:t>, Occidental</w:t>
+        <w:t>Mindoro, has been posted the</w:t>
       </w:r>
       <w:r>
         <w:rPr>
@@ -388,7 +387,21 @@
           <w:sz w:val="22"/>
           <w:szCs w:val="22"/>
         </w:rPr>
-        <w:t>Mindoro, has been posted the</w:t>
+        <w:t>{cert</w:t>
+      </w:r>
+      <w:r>
+        <w:rPr>
+          <w:sz w:val="22"/>
+          <w:szCs w:val="22"/>
+        </w:rPr>
+        <w:t>T</w:t>
+      </w:r>
+      <w:r>
+        <w:rPr>
+          <w:sz w:val="22"/>
+          <w:szCs w:val="22"/>
+        </w:rPr>
+        <w:t>ype} in</w:t>
       </w:r>
       <w:r>
         <w:rPr>
@@ -403,85 +416,38 @@
           <w:sz w:val="22"/>
           <w:szCs w:val="22"/>
         </w:rPr>
-        <w:t>{</w:t>
-      </w:r>
-      <w:proofErr w:type="spellStart"/>
-      <w:r>
-        <w:rPr>
+        <w:t>the DPWH</w:t>
+      </w:r>
+      <w:r>
+        <w:rPr>
+          <w:spacing w:val="40"/>
           <w:sz w:val="22"/>
           <w:szCs w:val="22"/>
         </w:rPr>
-        <w:t>cert</w:t>
+        <w:t xml:space="preserve"> </w:t>
       </w:r>
       <w:r>
         <w:rPr>
           <w:sz w:val="22"/>
           <w:szCs w:val="22"/>
         </w:rPr>
-        <w:t>T</w:t>
-      </w:r>
-      <w:r>
-        <w:rPr>
+        <w:t>website,</w:t>
+      </w:r>
+      <w:r>
+        <w:rPr>
+          <w:spacing w:val="40"/>
           <w:sz w:val="22"/>
           <w:szCs w:val="22"/>
         </w:rPr>
-        <w:t>ype</w:t>
-      </w:r>
-      <w:proofErr w:type="spellEnd"/>
+        <w:t xml:space="preserve"> </w:t>
+      </w:r>
       <w:r>
         <w:rPr>
           <w:sz w:val="22"/>
           <w:szCs w:val="22"/>
         </w:rPr>
-        <w:t>} in</w:t>
-      </w:r>
-      <w:r>
-        <w:rPr>
-          <w:spacing w:val="40"/>
-          <w:sz w:val="22"/>
-          <w:szCs w:val="22"/>
-        </w:rPr>
-        <w:t xml:space="preserve"> </w:t>
-      </w:r>
-      <w:r>
-        <w:rPr>
-          <w:sz w:val="22"/>
-          <w:szCs w:val="22"/>
-        </w:rPr>
-        <w:t>the DPWH</w:t>
-      </w:r>
-      <w:r>
-        <w:rPr>
-          <w:spacing w:val="40"/>
-          <w:sz w:val="22"/>
-          <w:szCs w:val="22"/>
-        </w:rPr>
-        <w:t xml:space="preserve"> </w:t>
-      </w:r>
-      <w:r>
-        <w:rPr>
-          <w:sz w:val="22"/>
-          <w:szCs w:val="22"/>
-        </w:rPr>
-        <w:t>website,</w:t>
-      </w:r>
-      <w:r>
-        <w:rPr>
-          <w:spacing w:val="40"/>
-          <w:sz w:val="22"/>
-          <w:szCs w:val="22"/>
-        </w:rPr>
-        <w:t xml:space="preserve"> </w:t>
-      </w:r>
-      <w:proofErr w:type="spellStart"/>
-      <w:r>
-        <w:rPr>
-          <w:sz w:val="22"/>
-          <w:szCs w:val="22"/>
-        </w:rPr>
         <w:t>PhilGEPs</w:t>
       </w:r>
-      <w:proofErr w:type="spellEnd"/>
       <w:r>
         <w:rPr>
           <w:spacing w:val="40"/>
@@ -554,7 +520,7 @@
           <w:bCs/>
           <w:sz w:val="22"/>
         </w:rPr>
-        <w:t>Name and Location</w:t>
+        <w:t>Project Name</w:t>
       </w:r>
     </w:p>
     <w:p>
@@ -608,7 +574,6 @@
               </w:rPr>
               <w:t>{</w:t>
             </w:r>
-            <w:proofErr w:type="spellStart"/>
             <w:r>
               <w:rPr>
                 <w:b/>
@@ -617,7 +582,6 @@
               </w:rPr>
               <w:t>contractID</w:t>
             </w:r>
-            <w:proofErr w:type="spellEnd"/>
             <w:r>
               <w:rPr>
                 <w:b/>
@@ -646,14 +610,12 @@
               </w:rPr>
               <w:t>{</w:t>
             </w:r>
-            <w:proofErr w:type="spellStart"/>
             <w:r>
               <w:rPr>
                 <w:color w:val="000000"/>
               </w:rPr>
               <w:t>projectName</w:t>
             </w:r>
-            <w:proofErr w:type="spellEnd"/>
             <w:r>
               <w:rPr>
                 <w:color w:val="000000"/>

</xml_diff>

<commit_message>
fix: update certificate template to include dynamic year
The certificate template was updated to replace the hardcoded year with a dynamic {year} placeholder. Additionally, the year field was added to the DocumentData interface to ensure the year is dynamically populated based on the certDate provided.
</commit_message>
<xml_diff>
--- a/public/pioCertTemplate.docx
+++ b/public/pioCertTemplate.docx
@@ -728,7 +728,14 @@
           <w:sz w:val="22"/>
           <w:szCs w:val="22"/>
         </w:rPr>
-        <w:t>of {month}, 2024</w:t>
+        <w:t xml:space="preserve">of {month}, </w:t>
+      </w:r>
+      <w:r>
+        <w:rPr>
+          <w:sz w:val="22"/>
+          <w:szCs w:val="22"/>
+        </w:rPr>
+        <w:t>{year}</w:t>
       </w:r>
       <w:r>
         <w:rPr>

</xml_diff>